<commit_message>
Pridany uvod do wordu
</commit_message>
<xml_diff>
--- a/SLOVENSKÁ TECHNICKÁ UNIVERZITA V BRATISLAVE.docx
+++ b/SLOVENSKÁ TECHNICKÁ UNIVERZITA V BRATISLAVE.docx
@@ -99,7 +99,6 @@
                                 <w:rStyle w:val="ObalChar"/>
                               </w:rPr>
                               <w:id w:val="-1366355780"/>
-                              <w:showingPlcHdr/>
                             </w:sdtPr>
                             <w:sdtEndPr>
                               <w:rPr>
@@ -126,11 +125,27 @@
                                 </w:pPr>
                                 <w:r>
                                   <w:rPr>
-                                    <w:rStyle w:val="ObalChar"/>
-                                    <w:color w:val="FF0000"/>
+                                    <w:rFonts w:ascii="Times New Roman" w:hAnsi="Times New Roman" w:cs="Times New Roman"/>
+                                    <w:b/>
+                                    <w:caps/>
+                                    <w:sz w:val="32"/>
+                                    <w:szCs w:val="32"/>
                                   </w:rPr>
-                                  <w:t>Názov práce</w:t>
+                                  <w:t>Webová aplikácia na správu strešných stavieb</w:t>
                                 </w:r>
+                              </w:p>
+                              <w:p>
+                                <w:pPr>
+                                  <w:spacing w:after="0" w:line="240" w:lineRule="auto"/>
+                                  <w:jc w:val="center"/>
+                                  <w:rPr>
+                                    <w:rFonts w:ascii="Times New Roman" w:hAnsi="Times New Roman" w:cs="Times New Roman"/>
+                                    <w:b/>
+                                    <w:caps/>
+                                    <w:sz w:val="32"/>
+                                    <w:szCs w:val="32"/>
+                                  </w:rPr>
+                                </w:pPr>
                               </w:p>
                             </w:sdtContent>
                           </w:sdt>
@@ -155,7 +170,6 @@
                                 <w:alias w:val="Typ práce"/>
                                 <w:tag w:val="Typ práce"/>
                                 <w:id w:val="1081119552"/>
-                                <w:showingPlcHdr/>
                                 <w:dropDownList>
                                   <w:listItem w:value="Choose an item."/>
                                   <w:listItem w:displayText="Bakalárska práca" w:value="Bakalárska práca"/>
@@ -175,17 +189,9 @@
                               <w:sdtContent>
                                 <w:r>
                                   <w:rPr>
-                                    <w:rStyle w:val="ObalChar"/>
-                                    <w:color w:val="FF0000"/>
+                                    <w:rStyle w:val="obal2Char"/>
                                   </w:rPr>
-                                  <w:t>VYBERTE T</w:t>
-                                </w:r>
-                                <w:r>
-                                  <w:rPr>
-                                    <w:rStyle w:val="ObalChar"/>
-                                    <w:color w:val="FF0000"/>
-                                  </w:rPr>
-                                  <w:t>YP PRÁCE</w:t>
+                                  <w:t>Bakalárska práca</w:t>
                                 </w:r>
                               </w:sdtContent>
                             </w:sdt>
@@ -222,7 +228,6 @@
                           <w:rStyle w:val="ObalChar"/>
                         </w:rPr>
                         <w:id w:val="-1366355780"/>
-                        <w:showingPlcHdr/>
                       </w:sdtPr>
                       <w:sdtEndPr>
                         <w:rPr>
@@ -249,11 +254,27 @@
                           </w:pPr>
                           <w:r>
                             <w:rPr>
-                              <w:rStyle w:val="ObalChar"/>
-                              <w:color w:val="FF0000"/>
+                              <w:rFonts w:ascii="Times New Roman" w:hAnsi="Times New Roman" w:cs="Times New Roman"/>
+                              <w:b/>
+                              <w:caps/>
+                              <w:sz w:val="32"/>
+                              <w:szCs w:val="32"/>
                             </w:rPr>
-                            <w:t>Názov práce</w:t>
+                            <w:t>Webová aplikácia na správu strešných stavieb</w:t>
                           </w:r>
+                        </w:p>
+                        <w:p>
+                          <w:pPr>
+                            <w:spacing w:after="0" w:line="240" w:lineRule="auto"/>
+                            <w:jc w:val="center"/>
+                            <w:rPr>
+                              <w:rFonts w:ascii="Times New Roman" w:hAnsi="Times New Roman" w:cs="Times New Roman"/>
+                              <w:b/>
+                              <w:caps/>
+                              <w:sz w:val="32"/>
+                              <w:szCs w:val="32"/>
+                            </w:rPr>
+                          </w:pPr>
                         </w:p>
                       </w:sdtContent>
                     </w:sdt>
@@ -278,7 +299,6 @@
                           <w:alias w:val="Typ práce"/>
                           <w:tag w:val="Typ práce"/>
                           <w:id w:val="1081119552"/>
-                          <w:showingPlcHdr/>
                           <w:dropDownList>
                             <w:listItem w:value="Choose an item."/>
                             <w:listItem w:displayText="Bakalárska práca" w:value="Bakalárska práca"/>
@@ -298,17 +318,9 @@
                         <w:sdtContent>
                           <w:r>
                             <w:rPr>
-                              <w:rStyle w:val="ObalChar"/>
-                              <w:color w:val="FF0000"/>
+                              <w:rStyle w:val="obal2Char"/>
                             </w:rPr>
-                            <w:t>VYBERTE T</w:t>
-                          </w:r>
-                          <w:r>
-                            <w:rPr>
-                              <w:rStyle w:val="ObalChar"/>
-                              <w:color w:val="FF0000"/>
-                            </w:rPr>
-                            <w:t>YP PRÁCE</w:t>
+                            <w:t>Bakalárska práca</w:t>
                           </w:r>
                         </w:sdtContent>
                       </w:sdt>
@@ -336,7 +348,6 @@
           <w:placeholder>
             <w:docPart w:val="8C3522464E192446866D81AC13031D21"/>
           </w:placeholder>
-          <w:showingPlcHdr/>
         </w:sdtPr>
         <w:sdtEndPr>
           <w:rPr>
@@ -346,9 +357,25 @@
         <w:sdtContent>
           <w:r>
             <w:rPr>
-              <w:color w:val="FF0000"/>
-            </w:rPr>
-            <w:t>Sem vložte evidenčné číslo</w:t>
+              <w:rFonts w:ascii="Verdana" w:eastAsia="Times New Roman" w:hAnsi="Verdana"/>
+              <w:color w:val="000000"/>
+              <w:sz w:val="20"/>
+              <w:szCs w:val="20"/>
+              <w:shd w:val="clear" w:color="auto" w:fill="FFFFFF"/>
+              <w:lang w:eastAsia="sk-SK"/>
+            </w:rPr>
+            <w:t>FEI-5382-92671</w:t>
+          </w:r>
+          <w:r>
+            <w:rPr>
+              <w:rFonts w:ascii="Verdana" w:eastAsia="Times New Roman" w:hAnsi="Verdana"/>
+              <w:color w:val="000000"/>
+              <w:sz w:val="20"/>
+              <w:szCs w:val="20"/>
+              <w:shd w:val="clear" w:color="auto" w:fill="FFFFFF"/>
+              <w:lang w:eastAsia="sk-SK"/>
+            </w:rPr>
+            <w:t xml:space="preserve"> </w:t>
           </w:r>
         </w:sdtContent>
       </w:sdt>
@@ -421,6 +448,75 @@
         <w:pStyle w:val="Zakladny"/>
       </w:pPr>
       <w:r>
+        <w:t xml:space="preserve">Evidenčné číslo: </w:t>
+      </w:r>
+      <w:sdt>
+        <w:sdtPr>
+          <w:rPr>
+            <w:rStyle w:val="ZakladnyChar"/>
+          </w:rPr>
+          <w:id w:val="-434131631"/>
+          <w:placeholder>
+            <w:docPart w:val="A5B2A1F007A05246AECDA58019878A93"/>
+          </w:placeholder>
+        </w:sdtPr>
+        <w:sdtEndPr>
+          <w:rPr>
+            <w:rStyle w:val="Predvolenpsmoodseku"/>
+          </w:rPr>
+        </w:sdtEndPr>
+        <w:sdtContent>
+          <w:sdt>
+            <w:sdtPr>
+              <w:rPr>
+                <w:rStyle w:val="ZakladnyChar"/>
+              </w:rPr>
+              <w:id w:val="-1520698285"/>
+              <w:placeholder>
+                <w:docPart w:val="4D6686D61BFE4D42976CA308F0A10142"/>
+              </w:placeholder>
+            </w:sdtPr>
+            <w:sdtEndPr>
+              <w:rPr>
+                <w:rStyle w:val="Predvolenpsmoodseku"/>
+              </w:rPr>
+            </w:sdtEndPr>
+            <w:sdtContent>
+              <w:r>
+                <w:rPr>
+                  <w:rFonts w:ascii="Verdana" w:eastAsia="Times New Roman" w:hAnsi="Verdana"/>
+                  <w:color w:val="000000"/>
+                  <w:sz w:val="20"/>
+                  <w:szCs w:val="20"/>
+                  <w:shd w:val="clear" w:color="auto" w:fill="FFFFFF"/>
+                  <w:lang w:eastAsia="sk-SK"/>
+                </w:rPr>
+                <w:t>FEI-5382-92671</w:t>
+              </w:r>
+              <w:r>
+                <w:rPr>
+                  <w:rFonts w:ascii="Verdana" w:eastAsia="Times New Roman" w:hAnsi="Verdana"/>
+                  <w:color w:val="000000"/>
+                  <w:sz w:val="20"/>
+                  <w:szCs w:val="20"/>
+                  <w:shd w:val="clear" w:color="auto" w:fill="FFFFFF"/>
+                  <w:lang w:eastAsia="sk-SK"/>
+                </w:rPr>
+                <w:t xml:space="preserve"> </w:t>
+              </w:r>
+            </w:sdtContent>
+          </w:sdt>
+        </w:sdtContent>
+      </w:sdt>
+    </w:p>
+    <w:p/>
+    <w:p/>
+    <w:p/>
+    <w:p/>
+    <w:p/>
+    <w:p/>
+    <w:p>
+      <w:r>
         <w:rPr>
           <w:noProof/>
           <w:lang w:eastAsia="sk-SK"/>
@@ -428,15 +524,15 @@
         <mc:AlternateContent>
           <mc:Choice Requires="wps">
             <w:drawing>
-              <wp:anchor distT="45720" distB="45720" distL="114300" distR="114300" simplePos="0" relativeHeight="251661312" behindDoc="0" locked="0" layoutInCell="1" allowOverlap="1" wp14:anchorId="43CC7E2E" wp14:editId="17118D18">
+              <wp:anchor distT="45720" distB="45720" distL="114300" distR="114300" simplePos="0" relativeHeight="251661312" behindDoc="0" locked="0" layoutInCell="1" allowOverlap="1" wp14:anchorId="43CC7E2E" wp14:editId="3DCE6F5A">
                 <wp:simplePos x="0" y="0"/>
                 <wp:positionH relativeFrom="margin">
-                  <wp:align>right</wp:align>
+                  <wp:posOffset>1905</wp:posOffset>
                 </wp:positionH>
                 <wp:positionV relativeFrom="margin">
-                  <wp:posOffset>3791585</wp:posOffset>
+                  <wp:posOffset>3187065</wp:posOffset>
                 </wp:positionV>
-                <wp:extent cx="5575935" cy="914400"/>
+                <wp:extent cx="5575935" cy="1516380"/>
                 <wp:effectExtent l="0" t="0" r="0" b="0"/>
                 <wp:wrapSquare wrapText="bothSides"/>
                 <wp:docPr id="2" name="Text Box 2"/>
@@ -452,7 +548,7 @@
                       <wps:spPr bwMode="auto">
                         <a:xfrm>
                           <a:off x="0" y="0"/>
-                          <a:ext cx="5575935" cy="914400"/>
+                          <a:ext cx="5575935" cy="1516380"/>
                         </a:xfrm>
                         <a:prstGeom prst="rect">
                           <a:avLst/>
@@ -475,7 +571,6 @@
                                 <w:rStyle w:val="ObalChar"/>
                               </w:rPr>
                               <w:id w:val="1910109818"/>
-                              <w:showingPlcHdr/>
                             </w:sdtPr>
                             <w:sdtEndPr>
                               <w:rPr>
@@ -488,6 +583,55 @@
                               </w:rPr>
                             </w:sdtEndPr>
                             <w:sdtContent>
+                              <w:sdt>
+                                <w:sdtPr>
+                                  <w:rPr>
+                                    <w:rStyle w:val="ObalChar"/>
+                                  </w:rPr>
+                                  <w:id w:val="1062994453"/>
+                                </w:sdtPr>
+                                <w:sdtEndPr>
+                                  <w:rPr>
+                                    <w:rStyle w:val="Predvolenpsmoodseku"/>
+                                    <w:rFonts w:asciiTheme="minorHAnsi" w:hAnsiTheme="minorHAnsi" w:cstheme="minorBidi"/>
+                                    <w:b w:val="0"/>
+                                    <w:caps w:val="0"/>
+                                    <w:sz w:val="22"/>
+                                    <w:szCs w:val="22"/>
+                                  </w:rPr>
+                                </w:sdtEndPr>
+                                <w:sdtContent>
+                                  <w:p>
+                                    <w:pPr>
+                                      <w:spacing w:after="0" w:line="240" w:lineRule="auto"/>
+                                      <w:jc w:val="center"/>
+                                      <w:rPr>
+                                        <w:rFonts w:ascii="Times New Roman" w:hAnsi="Times New Roman" w:cs="Times New Roman"/>
+                                        <w:b/>
+                                        <w:caps/>
+                                        <w:sz w:val="32"/>
+                                        <w:szCs w:val="32"/>
+                                      </w:rPr>
+                                    </w:pPr>
+                                    <w:r>
+                                      <w:rPr>
+                                        <w:rFonts w:ascii="Times New Roman" w:hAnsi="Times New Roman" w:cs="Times New Roman"/>
+                                        <w:b/>
+                                        <w:caps/>
+                                        <w:sz w:val="32"/>
+                                        <w:szCs w:val="32"/>
+                                      </w:rPr>
+                                      <w:t>Webová aplikácia na správu strešných stavieb</w:t>
+                                    </w:r>
+                                  </w:p>
+                                  <w:p>
+                                    <w:pPr>
+                                      <w:spacing w:after="0" w:line="240" w:lineRule="auto"/>
+                                      <w:jc w:val="center"/>
+                                    </w:pPr>
+                                  </w:p>
+                                </w:sdtContent>
+                              </w:sdt>
                               <w:p>
                                 <w:pPr>
                                   <w:spacing w:after="0" w:line="240" w:lineRule="auto"/>
@@ -500,13 +644,6 @@
                                     <w:szCs w:val="32"/>
                                   </w:rPr>
                                 </w:pPr>
-                                <w:r>
-                                  <w:rPr>
-                                    <w:rStyle w:val="ObalChar"/>
-                                    <w:color w:val="FF0000"/>
-                                  </w:rPr>
-                                  <w:t>Názov práce</w:t>
-                                </w:r>
                               </w:p>
                             </w:sdtContent>
                           </w:sdt>
@@ -531,7 +668,6 @@
                                 <w:alias w:val="Typ práce"/>
                                 <w:tag w:val="Typ práce"/>
                                 <w:id w:val="527764034"/>
-                                <w:showingPlcHdr/>
                                 <w:dropDownList>
                                   <w:listItem w:value="Choose an item."/>
                                   <w:listItem w:displayText="Bakalárska práca" w:value="Bakalárska práca"/>
@@ -551,17 +687,9 @@
                               <w:sdtContent>
                                 <w:r>
                                   <w:rPr>
-                                    <w:rStyle w:val="ObalChar"/>
-                                    <w:color w:val="FF0000"/>
+                                    <w:rStyle w:val="obal2Char"/>
                                   </w:rPr>
-                                  <w:t>VYBERTE T</w:t>
-                                </w:r>
-                                <w:r>
-                                  <w:rPr>
-                                    <w:rStyle w:val="ObalChar"/>
-                                    <w:color w:val="FF0000"/>
-                                  </w:rPr>
-                                  <w:t>YP PRÁCE</w:t>
+                                  <w:t>Bakalárska práca</w:t>
                                 </w:r>
                               </w:sdtContent>
                             </w:sdt>
@@ -585,7 +713,7 @@
           </mc:Choice>
           <mc:Fallback>
             <w:pict>
-              <v:shape w14:anchorId="43CC7E2E" id="_x0000_s1027" type="#_x0000_t202" style="position:absolute;left:0;text-align:left;margin-left:387.85pt;margin-top:298.55pt;width:439.05pt;height:1in;z-index:251661312;visibility:visible;mso-wrap-style:square;mso-width-percent:0;mso-height-percent:0;mso-wrap-distance-left:9pt;mso-wrap-distance-top:3.6pt;mso-wrap-distance-right:9pt;mso-wrap-distance-bottom:3.6pt;mso-position-horizontal:right;mso-position-horizontal-relative:margin;mso-position-vertical:absolute;mso-position-vertical-relative:margin;mso-width-percent:0;mso-height-percent:0;mso-width-relative:margin;mso-height-relative:margin;v-text-anchor:top" o:gfxdata="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" stroked="f">
+              <v:shape w14:anchorId="43CC7E2E" id="_x0000_s1027" type="#_x0000_t202" style="position:absolute;margin-left:.15pt;margin-top:250.95pt;width:439.05pt;height:119.4pt;z-index:251661312;visibility:visible;mso-wrap-style:square;mso-width-percent:0;mso-height-percent:0;mso-wrap-distance-left:9pt;mso-wrap-distance-top:3.6pt;mso-wrap-distance-right:9pt;mso-wrap-distance-bottom:3.6pt;mso-position-horizontal:absolute;mso-position-horizontal-relative:margin;mso-position-vertical:absolute;mso-position-vertical-relative:margin;mso-width-percent:0;mso-height-percent:0;mso-width-relative:margin;mso-height-relative:margin;v-text-anchor:top" o:gfxdata="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" stroked="f">
                 <v:textbox>
                   <w:txbxContent>
                     <w:sdt>
@@ -594,7 +722,6 @@
                           <w:rStyle w:val="ObalChar"/>
                         </w:rPr>
                         <w:id w:val="1910109818"/>
-                        <w:showingPlcHdr/>
                       </w:sdtPr>
                       <w:sdtEndPr>
                         <w:rPr>
@@ -607,6 +734,55 @@
                         </w:rPr>
                       </w:sdtEndPr>
                       <w:sdtContent>
+                        <w:sdt>
+                          <w:sdtPr>
+                            <w:rPr>
+                              <w:rStyle w:val="ObalChar"/>
+                            </w:rPr>
+                            <w:id w:val="1062994453"/>
+                          </w:sdtPr>
+                          <w:sdtEndPr>
+                            <w:rPr>
+                              <w:rStyle w:val="Predvolenpsmoodseku"/>
+                              <w:rFonts w:asciiTheme="minorHAnsi" w:hAnsiTheme="minorHAnsi" w:cstheme="minorBidi"/>
+                              <w:b w:val="0"/>
+                              <w:caps w:val="0"/>
+                              <w:sz w:val="22"/>
+                              <w:szCs w:val="22"/>
+                            </w:rPr>
+                          </w:sdtEndPr>
+                          <w:sdtContent>
+                            <w:p>
+                              <w:pPr>
+                                <w:spacing w:after="0" w:line="240" w:lineRule="auto"/>
+                                <w:jc w:val="center"/>
+                                <w:rPr>
+                                  <w:rFonts w:ascii="Times New Roman" w:hAnsi="Times New Roman" w:cs="Times New Roman"/>
+                                  <w:b/>
+                                  <w:caps/>
+                                  <w:sz w:val="32"/>
+                                  <w:szCs w:val="32"/>
+                                </w:rPr>
+                              </w:pPr>
+                              <w:r>
+                                <w:rPr>
+                                  <w:rFonts w:ascii="Times New Roman" w:hAnsi="Times New Roman" w:cs="Times New Roman"/>
+                                  <w:b/>
+                                  <w:caps/>
+                                  <w:sz w:val="32"/>
+                                  <w:szCs w:val="32"/>
+                                </w:rPr>
+                                <w:t>Webová aplikácia na správu strešných stavieb</w:t>
+                              </w:r>
+                            </w:p>
+                            <w:p>
+                              <w:pPr>
+                                <w:spacing w:after="0" w:line="240" w:lineRule="auto"/>
+                                <w:jc w:val="center"/>
+                              </w:pPr>
+                            </w:p>
+                          </w:sdtContent>
+                        </w:sdt>
                         <w:p>
                           <w:pPr>
                             <w:spacing w:after="0" w:line="240" w:lineRule="auto"/>
@@ -619,13 +795,6 @@
                               <w:szCs w:val="32"/>
                             </w:rPr>
                           </w:pPr>
-                          <w:r>
-                            <w:rPr>
-                              <w:rStyle w:val="ObalChar"/>
-                              <w:color w:val="FF0000"/>
-                            </w:rPr>
-                            <w:t>Názov práce</w:t>
-                          </w:r>
                         </w:p>
                       </w:sdtContent>
                     </w:sdt>
@@ -650,7 +819,6 @@
                           <w:alias w:val="Typ práce"/>
                           <w:tag w:val="Typ práce"/>
                           <w:id w:val="527764034"/>
-                          <w:showingPlcHdr/>
                           <w:dropDownList>
                             <w:listItem w:value="Choose an item."/>
                             <w:listItem w:displayText="Bakalárska práca" w:value="Bakalárska práca"/>
@@ -670,17 +838,9 @@
                         <w:sdtContent>
                           <w:r>
                             <w:rPr>
-                              <w:rStyle w:val="ObalChar"/>
-                              <w:color w:val="FF0000"/>
+                              <w:rStyle w:val="obal2Char"/>
                             </w:rPr>
-                            <w:t>VYBERTE T</w:t>
-                          </w:r>
-                          <w:r>
-                            <w:rPr>
-                              <w:rStyle w:val="ObalChar"/>
-                              <w:color w:val="FF0000"/>
-                            </w:rPr>
-                            <w:t>YP PRÁCE</w:t>
+                            <w:t>Bakalárska práca</w:t>
                           </w:r>
                         </w:sdtContent>
                       </w:sdt>
@@ -693,42 +853,7 @@
           </mc:Fallback>
         </mc:AlternateContent>
       </w:r>
-      <w:r>
-        <w:t xml:space="preserve">Evidenčné číslo: </w:t>
-      </w:r>
-      <w:sdt>
-        <w:sdtPr>
-          <w:rPr>
-            <w:rStyle w:val="ZakladnyChar"/>
-          </w:rPr>
-          <w:id w:val="-434131631"/>
-          <w:placeholder>
-            <w:docPart w:val="A5B2A1F007A05246AECDA58019878A93"/>
-          </w:placeholder>
-          <w:showingPlcHdr/>
-        </w:sdtPr>
-        <w:sdtEndPr>
-          <w:rPr>
-            <w:rStyle w:val="Predvolenpsmoodseku"/>
-          </w:rPr>
-        </w:sdtEndPr>
-        <w:sdtContent>
-          <w:r>
-            <w:rPr>
-              <w:color w:val="FF0000"/>
-            </w:rPr>
-            <w:t>Sem vložte evidenčné číslo</w:t>
-          </w:r>
-        </w:sdtContent>
-      </w:sdt>
     </w:p>
-    <w:p/>
-    <w:p/>
-    <w:p/>
-    <w:p/>
-    <w:p/>
-    <w:p/>
-    <w:p/>
     <w:p/>
     <w:p/>
     <w:p/>
@@ -1017,29 +1142,43 @@
           <w:tcPr>
             <w:tcW w:w="5103" w:type="dxa"/>
           </w:tcPr>
-          <w:p>
-            <w:pPr>
-              <w:pStyle w:val="Zakladny"/>
-            </w:pPr>
-            <w:sdt>
-              <w:sdtPr>
-                <w:id w:val="-809168553"/>
-                <w:placeholder>
-                  <w:docPart w:val="CB55AFF3A8F70940A444E632E5DB60BA"/>
-                </w:placeholder>
-                <w:showingPlcHdr/>
-              </w:sdtPr>
-              <w:sdtEndPr/>
-              <w:sdtContent>
+          <w:sdt>
+            <w:sdtPr>
+              <w:id w:val="-809168553"/>
+              <w:placeholder>
+                <w:docPart w:val="CB55AFF3A8F70940A444E632E5DB60BA"/>
+              </w:placeholder>
+            </w:sdtPr>
+            <w:sdtEndPr/>
+            <w:sdtContent>
+              <w:p>
+                <w:pPr>
+                  <w:pStyle w:val="Zakladny"/>
+                </w:pPr>
                 <w:r>
                   <w:rPr>
-                    <w:color w:val="FF0000"/>
+                    <w:rFonts w:eastAsia="Times New Roman"/>
+                    <w:szCs w:val="24"/>
+                    <w:lang w:eastAsia="sk-SK"/>
                   </w:rPr>
-                  <w:t>Meno vedúceho</w:t>
+                  <w:t xml:space="preserve"> </w:t>
                 </w:r>
-              </w:sdtContent>
-            </w:sdt>
-          </w:p>
+                <w:hyperlink r:id="rId10" w:tgtFrame="_blank" w:history="1">
+                  <w:r>
+                    <w:rPr>
+                      <w:rStyle w:val="Hypertextovprepojenie"/>
+                    </w:rPr>
+                    <w:t>Ing. Michal Kocúr, PhD.</w:t>
+                  </w:r>
+                </w:hyperlink>
+              </w:p>
+              <w:p>
+                <w:pPr>
+                  <w:pStyle w:val="Zakladny"/>
+                </w:pPr>
+              </w:p>
+            </w:sdtContent>
+          </w:sdt>
         </w:tc>
       </w:tr>
       <w:tr>
@@ -1051,74 +1190,29 @@
             <w:pPr>
               <w:pStyle w:val="Zakladny"/>
             </w:pPr>
-            <w:sdt>
-              <w:sdtPr>
-                <w:id w:val="-72824771"/>
-                <w:placeholder>
-                  <w:docPart w:val="548DFE03421D5B43B296BC451F393597"/>
-                </w:placeholder>
-                <w:temporary/>
-                <w:showingPlcHdr/>
-              </w:sdtPr>
-              <w:sdtEndPr/>
-              <w:sdtContent>
-                <w:r>
-                  <w:t>Konzultant ak bol určený</w:t>
-                </w:r>
-                <w:r>
-                  <w:t>:</w:t>
-                </w:r>
-              </w:sdtContent>
-            </w:sdt>
           </w:p>
         </w:tc>
-        <w:sdt>
-          <w:sdtPr>
-            <w:rPr>
-              <w:rStyle w:val="ZakladnyChar"/>
-            </w:rPr>
-            <w:id w:val="-1391804637"/>
-            <w:placeholder>
-              <w:docPart w:val="A6FB424A9BD8854FA7B605FD820BB0F7"/>
-            </w:placeholder>
-            <w:temporary/>
-            <w:showingPlcHdr/>
-          </w:sdtPr>
-          <w:sdtEndPr>
-            <w:rPr>
-              <w:rStyle w:val="Predvolenpsmoodseku"/>
-            </w:rPr>
-          </w:sdtEndPr>
-          <w:sdtContent>
-            <w:tc>
-              <w:tcPr>
-                <w:tcW w:w="5103" w:type="dxa"/>
-              </w:tcPr>
-              <w:p>
-                <w:pPr>
-                  <w:pStyle w:val="Zakladny"/>
-                </w:pPr>
-                <w:r>
-                  <w:rPr>
-                    <w:color w:val="FF0000"/>
-                  </w:rPr>
-                  <w:t>Meno konzultanta</w:t>
-                </w:r>
-              </w:p>
-            </w:tc>
-          </w:sdtContent>
-        </w:sdt>
+        <w:tc>
+          <w:tcPr>
+            <w:tcW w:w="5103" w:type="dxa"/>
+          </w:tcPr>
+          <w:p>
+            <w:pPr>
+              <w:pStyle w:val="Zakladny"/>
+            </w:pPr>
+          </w:p>
+        </w:tc>
       </w:tr>
     </w:tbl>
     <w:p>
       <w:pPr>
         <w:sectPr>
-          <w:headerReference w:type="even" r:id="rId10"/>
-          <w:headerReference w:type="default" r:id="rId11"/>
-          <w:footerReference w:type="even" r:id="rId12"/>
-          <w:footerReference w:type="default" r:id="rId13"/>
-          <w:headerReference w:type="first" r:id="rId14"/>
-          <w:footerReference w:type="first" r:id="rId15"/>
+          <w:headerReference w:type="even" r:id="rId11"/>
+          <w:headerReference w:type="default" r:id="rId12"/>
+          <w:footerReference w:type="even" r:id="rId13"/>
+          <w:footerReference w:type="default" r:id="rId14"/>
+          <w:headerReference w:type="first" r:id="rId15"/>
+          <w:footerReference w:type="first" r:id="rId16"/>
           <w:pgSz w:w="11906" w:h="16838"/>
           <w:pgMar w:top="1701" w:right="1418" w:bottom="1701" w:left="1701" w:header="709" w:footer="709" w:gutter="0"/>
           <w:cols w:space="708"/>
@@ -1140,7 +1234,7 @@
             <w:pStyle w:val="Zakladny"/>
             <w:jc w:val="left"/>
             <w:sectPr>
-              <w:footerReference w:type="default" r:id="rId16"/>
+              <w:footerReference w:type="default" r:id="rId17"/>
               <w:pgSz w:w="11906" w:h="16838"/>
               <w:pgMar w:top="1701" w:right="1418" w:bottom="1701" w:left="1701" w:header="709" w:footer="709" w:gutter="0"/>
               <w:cols w:space="708"/>
@@ -1197,7 +1291,7 @@
                             </pic:cNvPicPr>
                           </pic:nvPicPr>
                           <pic:blipFill>
-                            <a:blip r:embed="rId17" cstate="print">
+                            <a:blip r:embed="rId18" cstate="print">
                               <a:extLst>
                                 <a:ext uri="{28A0092B-C50C-407E-A947-70E740481C1C}">
                                   <a14:useLocalDpi xmlns:a14="http://schemas.microsoft.com/office/drawing/2010/main" val="0"/>
@@ -2040,9 +2134,19 @@
               </w:sdtPr>
               <w:sdtEndPr/>
               <w:sdtContent>
+                <w:proofErr w:type="spellStart"/>
                 <w:r>
-                  <w:t>Applied Informatics</w:t>
+                  <w:t>Applied</w:t>
                 </w:r>
+                <w:proofErr w:type="spellEnd"/>
+                <w:r>
+                  <w:t xml:space="preserve"> </w:t>
+                </w:r>
+                <w:proofErr w:type="spellStart"/>
+                <w:r>
+                  <w:t>Informatics</w:t>
+                </w:r>
+                <w:proofErr w:type="spellEnd"/>
               </w:sdtContent>
             </w:sdt>
           </w:p>
@@ -2570,7 +2674,6 @@
           <w:placeholder>
             <w:docPart w:val="D36FF7164F57FA4F81D40A3DCCB08432"/>
           </w:placeholder>
-          <w:showingPlcHdr/>
           <w:dropDownList>
             <w:listItem w:value="Choose an item."/>
             <w:listItem w:displayText="Podpísaný " w:value="Podpísaný "/>
@@ -2580,10 +2683,7 @@
         <w:sdtEndPr/>
         <w:sdtContent>
           <w:r>
-            <w:rPr>
-              <w:color w:val="FF0000"/>
-            </w:rPr>
-            <w:t>Vyberte</w:t>
+            <w:t xml:space="preserve">Podpísaný </w:t>
           </w:r>
         </w:sdtContent>
       </w:sdt>
@@ -2599,7 +2699,6 @@
           <w:placeholder>
             <w:docPart w:val="8F257FC0E7D48C439C7AAB8DE55F7F77"/>
           </w:placeholder>
-          <w:showingPlcHdr/>
         </w:sdtPr>
         <w:sdtEndPr>
           <w:rPr>
@@ -2609,10 +2708,18 @@
         <w:sdtContent>
           <w:r>
             <w:rPr>
-              <w:color w:val="FF0000"/>
-            </w:rPr>
-            <w:t>Vložte Vaše meno</w:t>
-          </w:r>
+              <w:rStyle w:val="ZakladnyChar"/>
+            </w:rPr>
+            <w:t xml:space="preserve">Tomáš </w:t>
+          </w:r>
+          <w:proofErr w:type="spellStart"/>
+          <w:r>
+            <w:rPr>
+              <w:rStyle w:val="ZakladnyChar"/>
+            </w:rPr>
+            <w:t>Vago</w:t>
+          </w:r>
+          <w:proofErr w:type="spellEnd"/>
         </w:sdtContent>
       </w:sdt>
       <w:r>
@@ -2653,7 +2760,6 @@
           <w:placeholder>
             <w:docPart w:val="12CB0C30864C8B46829FDF377531875F"/>
           </w:placeholder>
-          <w:showingPlcHdr/>
           <w:dropDownList>
             <w:listItem w:value="Choose an item."/>
             <w:listItem w:displayText="Bakalársku prácu" w:value="Bakalársku prácu"/>
@@ -2668,9 +2774,9 @@
         <w:sdtContent>
           <w:r>
             <w:rPr>
-              <w:color w:val="FF0000"/>
-            </w:rPr>
-            <w:t>Vyberte typ práce</w:t>
+              <w:rStyle w:val="ZakladnyChar"/>
+            </w:rPr>
+            <w:t>Bakalársku prácu</w:t>
           </w:r>
         </w:sdtContent>
       </w:sdt>
@@ -2689,7 +2795,6 @@
           <w:placeholder>
             <w:docPart w:val="726811F167AA654892349FA9278856F5"/>
           </w:placeholder>
-          <w:showingPlcHdr/>
         </w:sdtPr>
         <w:sdtEndPr>
           <w:rPr>
@@ -2697,12 +2802,35 @@
           </w:rPr>
         </w:sdtEndPr>
         <w:sdtContent>
-          <w:r>
-            <w:rPr>
-              <w:rStyle w:val="ZakladnyChar"/>
-              <w:color w:val="FF0000"/>
-            </w:rPr>
-            <w:t>Vložte názov práce</w:t>
+          <w:sdt>
+            <w:sdtPr>
+              <w:rPr>
+                <w:b/>
+              </w:rPr>
+              <w:id w:val="826949088"/>
+            </w:sdtPr>
+            <w:sdtEndPr>
+              <w:rPr>
+                <w:b w:val="0"/>
+              </w:rPr>
+            </w:sdtEndPr>
+            <w:sdtContent>
+              <w:r>
+                <w:rPr>
+                  <w:b/>
+                </w:rPr>
+                <w:t>Webová aplikácia na správu strešných stavieb</w:t>
+              </w:r>
+              <w:r>
+                <w:rPr>
+                  <w:b/>
+                </w:rPr>
+                <w:t xml:space="preserve"> </w:t>
+              </w:r>
+            </w:sdtContent>
+          </w:sdt>
+          <w:r>
+            <w:t xml:space="preserve"> </w:t>
           </w:r>
         </w:sdtContent>
       </w:sdt>
@@ -2721,7 +2849,6 @@
           <w:placeholder>
             <w:docPart w:val="F2FF5373D2A2774590FB862B90C8BD40"/>
           </w:placeholder>
-          <w:showingPlcHdr/>
           <w:dropDownList>
             <w:listItem w:value="Choose an item."/>
             <w:listItem w:displayText="vypracoval" w:value="vypracoval"/>
@@ -2737,9 +2864,8 @@
           <w:r>
             <w:rPr>
               <w:rStyle w:val="ZakladnyChar"/>
-              <w:color w:val="FF0000"/>
-            </w:rPr>
-            <w:t>Vyberte</w:t>
+            </w:rPr>
+            <w:t>vypracoval</w:t>
           </w:r>
         </w:sdtContent>
       </w:sdt>
@@ -2815,7 +2941,6 @@
           <w:placeholder>
             <w:docPart w:val="1DBD364CDB195643BBD2AA2BC25B61F5"/>
           </w:placeholder>
-          <w:showingPlcHdr/>
           <w:dropDownList>
             <w:listItem w:value="Choose an item."/>
             <w:listItem w:displayText="vypracoval" w:value="vypracoval"/>
@@ -2831,9 +2956,8 @@
           <w:r>
             <w:rPr>
               <w:rStyle w:val="ZakladnyChar"/>
-              <w:color w:val="FF0000"/>
-            </w:rPr>
-            <w:t>Vyberte</w:t>
+            </w:rPr>
+            <w:t>vypracoval</w:t>
           </w:r>
         </w:sdtContent>
       </w:sdt>
@@ -2888,7 +3012,6 @@
           <w:placeholder>
             <w:docPart w:val="2A1C8E1D0D15284999E590E90AEA24D0"/>
           </w:placeholder>
-          <w:showingPlcHdr/>
         </w:sdtPr>
         <w:sdtEndPr>
           <w:rPr>
@@ -2896,13 +3019,14 @@
           </w:rPr>
         </w:sdtEndPr>
         <w:sdtContent>
-          <w:r>
-            <w:rPr>
-              <w:rStyle w:val="ZakladnyChar"/>
-              <w:color w:val="FF0000"/>
-            </w:rPr>
-            <w:t>Vložte meno vedúceho práce</w:t>
-          </w:r>
+          <w:hyperlink r:id="rId19" w:tgtFrame="_blank" w:history="1">
+            <w:r>
+              <w:rPr>
+                <w:rStyle w:val="Hypertextovprepojenie"/>
+              </w:rPr>
+              <w:t>Ing. Michal Kocúr, PhD.</w:t>
+            </w:r>
+          </w:hyperlink>
         </w:sdtContent>
       </w:sdt>
       <w:r>
@@ -2994,7 +3118,7 @@
           <w:rStyle w:val="ZakladnyChar"/>
           <w:noProof/>
         </w:rPr>
-        <w:t>26.12.2020</w:t>
+        <w:t>28.12.2020</w:t>
       </w:r>
       <w:r>
         <w:rPr>
@@ -3131,7 +3255,6 @@
         <w:placeholder>
           <w:docPart w:val="BD16AFC9F67DF14EA27BE606C8FF93D1"/>
         </w:placeholder>
-        <w:showingPlcHdr/>
       </w:sdtPr>
       <w:sdtEndPr>
         <w:rPr>
@@ -3144,11 +3267,22 @@
             <w:pStyle w:val="Zakladny"/>
           </w:pPr>
           <w:r>
-            <w:rPr>
-              <w:color w:val="FF0000"/>
-            </w:rPr>
-            <w:t>Sem môžete vložiť ďakovný text. Spravidla sa ďakuje vedúcemu práce, prípadne konzultantovi. Poďakovanie nie je povinná súčasť práce.</w:t>
-          </w:r>
+            <w:t>Poďakovanie patrí pánovi</w:t>
+          </w:r>
+          <w:r>
+            <w:t xml:space="preserve"> Ing. Michal Kocúr, PhD</w:t>
+          </w:r>
+          <w:r>
+            <w:t>.</w:t>
+          </w:r>
+          <w:r>
+            <w:t xml:space="preserve"> za odbornú pomoc a všetky rady, ktoré mi dal počas vypracovávania tejto práce.</w:t>
+          </w:r>
+        </w:p>
+        <w:p>
+          <w:pPr>
+            <w:pStyle w:val="Zakladny"/>
+          </w:pPr>
         </w:p>
       </w:sdtContent>
     </w:sdt>
@@ -4955,58 +5089,120 @@
         <w:pStyle w:val="Zakladny"/>
         <w:rPr>
           <w:rStyle w:val="ZakladnyChar"/>
-          <w:color w:val="FF0000"/>
-        </w:rPr>
-      </w:pPr>
-      <w:r>
-        <w:rPr>
-          <w:rStyle w:val="ZakladnyChar"/>
-          <w:color w:val="FF0000"/>
-        </w:rPr>
-        <w:t xml:space="preserve"> </w:t>
-      </w:r>
-      <w:sdt>
-        <w:sdtPr>
-          <w:rPr>
-            <w:rStyle w:val="ZakladnyChar"/>
-            <w:color w:val="FF0000"/>
-          </w:rPr>
-          <w:id w:val="379680489"/>
-          <w:placeholder>
-            <w:docPart w:val="D2439E562092294CA27CA8D3FE71E7A3"/>
-          </w:placeholder>
-          <w:showingPlcHdr/>
-        </w:sdtPr>
-        <w:sdtEndPr>
-          <w:rPr>
-            <w:rStyle w:val="Predvolenpsmoodseku"/>
-            <w:color w:val="auto"/>
-          </w:rPr>
-        </w:sdtEndPr>
-        <w:sdtContent>
-          <w:r>
-            <w:rPr>
-              <w:rStyle w:val="ZakladnyChar"/>
-              <w:color w:val="FF0000"/>
-            </w:rPr>
-            <w:t>V úvode autor stručne a výstižne charakterizuje stav poznania a</w:t>
-          </w:r>
-          <w:r>
-            <w:rPr>
-              <w:rStyle w:val="ZakladnyChar"/>
-              <w:color w:val="FF0000"/>
-            </w:rPr>
-            <w:t xml:space="preserve">lebo praxe v oblasti, ktorá je </w:t>
-          </w:r>
-          <w:r>
-            <w:rPr>
-              <w:rStyle w:val="ZakladnyChar"/>
-              <w:color w:val="FF0000"/>
-            </w:rPr>
-            <w:t xml:space="preserve">predmetom záverečnej alebo habilitačnej práce a oboznamuje čitateľa s významom, cieľmi a zámermi práce. Autor v úvode zdôrazňuje, prečo je práca dôležitá a prečo sa rozhodol spracovať danú tému. </w:t>
-          </w:r>
-        </w:sdtContent>
-      </w:sdt>
+          <w:color w:val="000000" w:themeColor="text1"/>
+        </w:rPr>
+      </w:pPr>
+      <w:r>
+        <w:rPr>
+          <w:rStyle w:val="ZakladnyChar"/>
+          <w:color w:val="000000" w:themeColor="text1"/>
+        </w:rPr>
+        <w:t>Veda a technika deň čo deň napredujú míľovými krokmi a pomáhajú nám stále čoraz viac zjednodušovať dennodennú prácu, ktorú častokrát vykonávame už takmer automatizovane, no neuvedomujeme si, že sme ľudia a nie roboty. Práve rôzne technické vylepšenia sú tu pre nás, aby sme ich využívali a nestrácali čas a energiu pri aktivitách, ktoré môžu pre nás znamenať len zopár klikov. Ľudia pracujúci v stavebníctve často musia robiť počas vypracovávaní cenových ponúk rôzne drobné výpočty, ktoré síce nie sú náročné no zaberú veľa času a preto je jednou z hlavných úloh tejto práce vypracovať návrh a</w:t>
+      </w:r>
+      <w:r>
+        <w:rPr>
+          <w:rStyle w:val="ZakladnyChar"/>
+          <w:color w:val="000000" w:themeColor="text1"/>
+        </w:rPr>
+        <w:t> implementovať</w:t>
+      </w:r>
+      <w:r>
+        <w:rPr>
+          <w:rStyle w:val="ZakladnyChar"/>
+          <w:color w:val="000000" w:themeColor="text1"/>
+        </w:rPr>
+        <w:t xml:space="preserve"> webov</w:t>
+      </w:r>
+      <w:r>
+        <w:rPr>
+          <w:rStyle w:val="ZakladnyChar"/>
+          <w:color w:val="000000" w:themeColor="text1"/>
+        </w:rPr>
+        <w:t>ú</w:t>
+      </w:r>
+      <w:r>
+        <w:rPr>
+          <w:rStyle w:val="ZakladnyChar"/>
+          <w:color w:val="000000" w:themeColor="text1"/>
+        </w:rPr>
+        <w:t xml:space="preserve"> aplikáci</w:t>
+      </w:r>
+      <w:r>
+        <w:rPr>
+          <w:rStyle w:val="ZakladnyChar"/>
+          <w:color w:val="000000" w:themeColor="text1"/>
+        </w:rPr>
+        <w:t>u</w:t>
+      </w:r>
+      <w:r>
+        <w:rPr>
+          <w:rStyle w:val="ZakladnyChar"/>
+          <w:color w:val="000000" w:themeColor="text1"/>
+        </w:rPr>
+        <w:t xml:space="preserve">, </w:t>
+      </w:r>
+      <w:r>
+        <w:rPr>
+          <w:rStyle w:val="ZakladnyChar"/>
+          <w:color w:val="000000" w:themeColor="text1"/>
+        </w:rPr>
+        <w:t xml:space="preserve">ktorá dokáže po zadaní rozmerov strechy vypočítať množstvo potrebného materiálu a vytvoriť cenovú ponuku, ktorá prejde celým svojim </w:t>
+      </w:r>
+      <w:proofErr w:type="spellStart"/>
+      <w:r>
+        <w:rPr>
+          <w:rStyle w:val="ZakladnyChar"/>
+          <w:color w:val="000000" w:themeColor="text1"/>
+        </w:rPr>
+        <w:t>workflowom</w:t>
+      </w:r>
+      <w:proofErr w:type="spellEnd"/>
+      <w:r>
+        <w:rPr>
+          <w:rStyle w:val="ZakladnyChar"/>
+          <w:color w:val="000000" w:themeColor="text1"/>
+        </w:rPr>
+        <w:t xml:space="preserve">, ktorý bude ďalej popísaný v našej práci. </w:t>
+      </w:r>
+    </w:p>
+    <w:p>
+      <w:pPr>
+        <w:pStyle w:val="Zakladny"/>
+        <w:rPr>
+          <w:rStyle w:val="ZakladnyChar"/>
+          <w:color w:val="000000" w:themeColor="text1"/>
+        </w:rPr>
+      </w:pPr>
+      <w:r>
+        <w:rPr>
+          <w:rStyle w:val="ZakladnyChar"/>
+          <w:color w:val="000000" w:themeColor="text1"/>
+        </w:rPr>
+        <w:t xml:space="preserve">Celkový systém by mal ďalej užívateľovi pomáhať efektívne spravovať a využívať skladové zásoby, ktorými firma disponuje. Aplikácia bude pri každej cenovej ponuke vyhodnocovať, či jednotlivé položky potrebné na zhotovenie strechy sú dostupné v sklade, alebo je potrebné ich dokúpiť. Ďalšou pomocnou funkcionalitou bude archivácia jednotlivých cenových ponúk, ktoré budú v systéme evidované so svojim špecifickým statusom, ktorý bude cenové ponuky triediť do skupín. </w:t>
+      </w:r>
+    </w:p>
+    <w:p>
+      <w:pPr>
+        <w:pStyle w:val="Zakladny"/>
+        <w:rPr>
+          <w:rStyle w:val="ZakladnyChar"/>
+          <w:color w:val="000000" w:themeColor="text1"/>
+        </w:rPr>
+      </w:pPr>
+      <w:r>
+        <w:rPr>
+          <w:rStyle w:val="ZakladnyChar"/>
+          <w:color w:val="000000" w:themeColor="text1"/>
+        </w:rPr>
+        <w:t>Samotnému vypracovaniu tejto práce predchádza dlhoročná praktická skúsenosť v oblasti stavebníctva</w:t>
+      </w:r>
+      <w:r>
+        <w:rPr>
+          <w:rStyle w:val="ZakladnyChar"/>
+          <w:color w:val="000000" w:themeColor="text1"/>
+        </w:rPr>
+        <w:t xml:space="preserve"> a teda aplikácia poskytuje službu, ktorá bude po zhotovení aktívne využívaná externou firmou, s ktorou sme počas celej implementácie neustále komunikovali.</w:t>
+      </w:r>
     </w:p>
     <w:p>
       <w:pPr>
@@ -5141,7 +5337,15 @@
         <w:t>).</w:t>
       </w:r>
       <w:r>
-        <w:t xml:space="preserve"> Médiá musia byť v označenom obale, ktoré sú nerozoberateľne pripevnené do prílohovej časti práce.</w:t>
+        <w:t xml:space="preserve"> Médiá musia byť v označenom obale, ktoré sú nerozoberateľne pripevnené do </w:t>
+      </w:r>
+      <w:proofErr w:type="spellStart"/>
+      <w:r>
+        <w:t>prílohovej</w:t>
+      </w:r>
+      <w:proofErr w:type="spellEnd"/>
+      <w:r>
+        <w:t xml:space="preserve"> časti práce.</w:t>
       </w:r>
     </w:p>
     <w:p>
@@ -5675,7 +5879,7 @@
                     <pic:cNvPicPr/>
                   </pic:nvPicPr>
                   <pic:blipFill>
-                    <a:blip r:embed="rId18" cstate="print"/>
+                    <a:blip r:embed="rId20" cstate="print"/>
                     <a:stretch>
                       <a:fillRect/>
                     </a:stretch>
@@ -5779,7 +5983,47 @@
           <w:sz w:val="20"/>
           <w:szCs w:val="20"/>
         </w:rPr>
-        <w:t xml:space="preserve"> Use case diagram požiadaviek</w:t>
+        <w:t xml:space="preserve"> </w:t>
+      </w:r>
+      <w:proofErr w:type="spellStart"/>
+      <w:r>
+        <w:rPr>
+          <w:rFonts w:ascii="Times New Roman" w:hAnsi="Times New Roman" w:cs="Times New Roman"/>
+          <w:color w:val="auto"/>
+          <w:sz w:val="20"/>
+          <w:szCs w:val="20"/>
+        </w:rPr>
+        <w:t>Use</w:t>
+      </w:r>
+      <w:proofErr w:type="spellEnd"/>
+      <w:r>
+        <w:rPr>
+          <w:rFonts w:ascii="Times New Roman" w:hAnsi="Times New Roman" w:cs="Times New Roman"/>
+          <w:color w:val="auto"/>
+          <w:sz w:val="20"/>
+          <w:szCs w:val="20"/>
+        </w:rPr>
+        <w:t xml:space="preserve"> </w:t>
+      </w:r>
+      <w:proofErr w:type="spellStart"/>
+      <w:r>
+        <w:rPr>
+          <w:rFonts w:ascii="Times New Roman" w:hAnsi="Times New Roman" w:cs="Times New Roman"/>
+          <w:color w:val="auto"/>
+          <w:sz w:val="20"/>
+          <w:szCs w:val="20"/>
+        </w:rPr>
+        <w:t>case</w:t>
+      </w:r>
+      <w:proofErr w:type="spellEnd"/>
+      <w:r>
+        <w:rPr>
+          <w:rFonts w:ascii="Times New Roman" w:hAnsi="Times New Roman" w:cs="Times New Roman"/>
+          <w:color w:val="auto"/>
+          <w:sz w:val="20"/>
+          <w:szCs w:val="20"/>
+        </w:rPr>
+        <w:t xml:space="preserve"> diagram požiadaviek</w:t>
       </w:r>
       <w:bookmarkEnd w:id="9"/>
     </w:p>
@@ -6102,7 +6346,63 @@
         <w:rPr>
           <w:rStyle w:val="ZakladnyChar"/>
         </w:rPr>
-        <w:t>Na karte REFERENCES si zvolíme štýl citácie ISO-690- Numerical references. Následne klikneme na Manage sources a</w:t>
+        <w:t xml:space="preserve">Na karte REFERENCES si zvolíme štýl citácie ISO-690- </w:t>
+      </w:r>
+      <w:proofErr w:type="spellStart"/>
+      <w:r>
+        <w:rPr>
+          <w:rStyle w:val="ZakladnyChar"/>
+        </w:rPr>
+        <w:t>Numerical</w:t>
+      </w:r>
+      <w:proofErr w:type="spellEnd"/>
+      <w:r>
+        <w:rPr>
+          <w:rStyle w:val="ZakladnyChar"/>
+        </w:rPr>
+        <w:t xml:space="preserve"> </w:t>
+      </w:r>
+      <w:proofErr w:type="spellStart"/>
+      <w:r>
+        <w:rPr>
+          <w:rStyle w:val="ZakladnyChar"/>
+        </w:rPr>
+        <w:t>references</w:t>
+      </w:r>
+      <w:proofErr w:type="spellEnd"/>
+      <w:r>
+        <w:rPr>
+          <w:rStyle w:val="ZakladnyChar"/>
+        </w:rPr>
+        <w:t xml:space="preserve">. Následne klikneme na </w:t>
+      </w:r>
+      <w:proofErr w:type="spellStart"/>
+      <w:r>
+        <w:rPr>
+          <w:rStyle w:val="ZakladnyChar"/>
+        </w:rPr>
+        <w:t>Manage</w:t>
+      </w:r>
+      <w:proofErr w:type="spellEnd"/>
+      <w:r>
+        <w:rPr>
+          <w:rStyle w:val="ZakladnyChar"/>
+        </w:rPr>
+        <w:t xml:space="preserve"> </w:t>
+      </w:r>
+      <w:proofErr w:type="spellStart"/>
+      <w:r>
+        <w:rPr>
+          <w:rStyle w:val="ZakladnyChar"/>
+        </w:rPr>
+        <w:t>sources</w:t>
+      </w:r>
+      <w:proofErr w:type="spellEnd"/>
+      <w:r>
+        <w:rPr>
+          <w:rStyle w:val="ZakladnyChar"/>
+        </w:rPr>
+        <w:t xml:space="preserve"> a</w:t>
       </w:r>
       <w:r>
         <w:rPr>
@@ -6174,7 +6474,49 @@
         <w:rPr>
           <w:rStyle w:val="ZakladnyChar"/>
         </w:rPr>
-        <w:t>všetky známe údaje o zdroji citácie. Potvrdíme a vrátime sa späť na písanie dokumentu. Na karte references klikneme na Insert Citation a</w:t>
+        <w:t xml:space="preserve">všetky známe údaje o zdroji citácie. Potvrdíme a vrátime sa späť na písanie dokumentu. Na karte </w:t>
+      </w:r>
+      <w:proofErr w:type="spellStart"/>
+      <w:r>
+        <w:rPr>
+          <w:rStyle w:val="ZakladnyChar"/>
+        </w:rPr>
+        <w:t>references</w:t>
+      </w:r>
+      <w:proofErr w:type="spellEnd"/>
+      <w:r>
+        <w:rPr>
+          <w:rStyle w:val="ZakladnyChar"/>
+        </w:rPr>
+        <w:t xml:space="preserve"> klikneme na </w:t>
+      </w:r>
+      <w:proofErr w:type="spellStart"/>
+      <w:r>
+        <w:rPr>
+          <w:rStyle w:val="ZakladnyChar"/>
+        </w:rPr>
+        <w:t>Insert</w:t>
+      </w:r>
+      <w:proofErr w:type="spellEnd"/>
+      <w:r>
+        <w:rPr>
+          <w:rStyle w:val="ZakladnyChar"/>
+        </w:rPr>
+        <w:t xml:space="preserve"> </w:t>
+      </w:r>
+      <w:proofErr w:type="spellStart"/>
+      <w:r>
+        <w:rPr>
+          <w:rStyle w:val="ZakladnyChar"/>
+        </w:rPr>
+        <w:t>Citation</w:t>
+      </w:r>
+      <w:proofErr w:type="spellEnd"/>
+      <w:r>
+        <w:rPr>
+          <w:rStyle w:val="ZakladnyChar"/>
+        </w:rPr>
+        <w:t xml:space="preserve"> a</w:t>
       </w:r>
       <w:r>
         <w:rPr>
@@ -6403,7 +6745,15 @@
         <w:pStyle w:val="Zakladny"/>
       </w:pPr>
       <w:r>
-        <w:t xml:space="preserve">NADPIS 1.ÚROVNE: založiť na: žiadnom, štýl nasledujúceho odseku: základný, Písmo: Times New Roman, 22 b, Tučné, Vľavo, Riadkovanie: </w:t>
+        <w:t xml:space="preserve">NADPIS 1.ÚROVNE: založiť na: žiadnom, štýl nasledujúceho odseku: základný, Písmo: </w:t>
+      </w:r>
+      <w:proofErr w:type="spellStart"/>
+      <w:r>
+        <w:t>Times</w:t>
+      </w:r>
+      <w:proofErr w:type="spellEnd"/>
+      <w:r>
+        <w:t xml:space="preserve"> New Roman, 22 b, Tučné, Vľavo, Riadkovanie: </w:t>
       </w:r>
       <w:r>
         <w:t xml:space="preserve">jednoduché, Medzera Za: </w:t>
@@ -6431,7 +6781,15 @@
         <w:pStyle w:val="Zakladny"/>
       </w:pPr>
       <w:r>
-        <w:t>NADPIS 2.ÚROVNE: založiť na: žiadnom, štýl nasledujúceho odseku: základný, Písmo: Times New Roma</w:t>
+        <w:t xml:space="preserve">NADPIS 2.ÚROVNE: založiť na: žiadnom, štýl nasledujúceho odseku: základný, Písmo: </w:t>
+      </w:r>
+      <w:proofErr w:type="spellStart"/>
+      <w:r>
+        <w:t>Times</w:t>
+      </w:r>
+      <w:proofErr w:type="spellEnd"/>
+      <w:r>
+        <w:t xml:space="preserve"> New Roma</w:t>
       </w:r>
       <w:r>
         <w:t>n, 16 b, Tučné, Zarážka: Vľavo: 0 cm, Opakovaná zarážka: 0,6 cm, Vľavo, Riadkovanie:</w:t>
@@ -6477,7 +6835,15 @@
         <w:t xml:space="preserve">založiť na: žiadnom, štýl nasledujúceho odseku: základný, </w:t>
       </w:r>
       <w:r>
-        <w:t>Písmo: Times New Roman</w:t>
+        <w:t xml:space="preserve">Písmo: </w:t>
+      </w:r>
+      <w:proofErr w:type="spellStart"/>
+      <w:r>
+        <w:t>Times</w:t>
+      </w:r>
+      <w:proofErr w:type="spellEnd"/>
+      <w:r>
+        <w:t xml:space="preserve"> New Roman</w:t>
       </w:r>
       <w:r>
         <w:t>, 14 b, Tučné, Zarážka: Vľavo: 0 cm Opakovaná zarážka:</w:t>
@@ -6489,11 +6855,11 @@
         <w:t>nie: jednoduché, Medzera Pred:</w:t>
       </w:r>
       <w:r>
-        <w:t xml:space="preserve"> 14 b Za:14 b, Kontrola osamotených </w:t>
+        <w:t xml:space="preserve"> 14 b Za:14 b, Kontrola osamotených riadkov, Zviazať s nasledujúcim, Zviazať riadky dohromady, Viacúrovňové + Úroveň: 3 + </w:t>
       </w:r>
       <w:r>
         <w:lastRenderedPageBreak/>
-        <w:t>riadkov, Zviazať s nasledujúcim, Zviazať riadky dohromady, Viacúrovňové + Úroveň: 3 + Štýl číslovania: 1, 2, 3, … + Číslovať od: 1 + Zarovnanie: Vľavo +</w:t>
+        <w:t>Štýl číslovania: 1, 2, 3, … + Číslovať od: 1 + Zarovnanie: Vľavo +</w:t>
       </w:r>
       <w:r>
         <w:t xml:space="preserve"> Zarovnať na:  0 cm + Zarážka: </w:t>
@@ -6512,7 +6878,15 @@
         <w:pStyle w:val="Zakladny"/>
       </w:pPr>
       <w:r>
-        <w:t>ZÁKLADNÝ: založiť na: žiadnom, štýl nasledujúceho odseku: základný, Písmo: Times New Rom</w:t>
+        <w:t xml:space="preserve">ZÁKLADNÝ: založiť na: žiadnom, štýl nasledujúceho odseku: základný, Písmo: </w:t>
+      </w:r>
+      <w:proofErr w:type="spellStart"/>
+      <w:r>
+        <w:t>Times</w:t>
+      </w:r>
+      <w:proofErr w:type="spellEnd"/>
+      <w:r>
+        <w:t xml:space="preserve"> New Rom</w:t>
       </w:r>
       <w:r>
         <w:t>an, 12 b, Zarážka: Prvý riadok:</w:t>
@@ -6596,8 +6970,8 @@
         <w:br w:type="page"/>
       </w:r>
     </w:p>
-    <w:bookmarkStart w:id="21" w:name="_Toc378775596" w:displacedByCustomXml="next"/>
-    <w:bookmarkStart w:id="22" w:name="_Toc378776136" w:displacedByCustomXml="next"/>
+    <w:bookmarkStart w:id="21" w:name="_Toc378776136" w:displacedByCustomXml="next"/>
+    <w:bookmarkStart w:id="22" w:name="_Toc378775596" w:displacedByCustomXml="next"/>
     <w:sdt>
       <w:sdtPr>
         <w:rPr>
@@ -6853,7 +7227,7 @@
           <w:tab w:val="center" w:pos="4393"/>
         </w:tabs>
         <w:sectPr>
-          <w:footerReference w:type="default" r:id="rId19"/>
+          <w:footerReference w:type="default" r:id="rId21"/>
           <w:pgSz w:w="11906" w:h="16838" w:code="9"/>
           <w:pgMar w:top="1701" w:right="1418" w:bottom="1701" w:left="1701" w:header="709" w:footer="709" w:gutter="0"/>
           <w:pgNumType w:start="1"/>
@@ -7025,7 +7399,7 @@
       </w:pPr>
     </w:p>
     <w:sectPr>
-      <w:footerReference w:type="default" r:id="rId20"/>
+      <w:footerReference w:type="default" r:id="rId22"/>
       <w:pgSz w:w="11906" w:h="16838" w:code="9"/>
       <w:pgMar w:top="1701" w:right="1418" w:bottom="1701" w:left="1701" w:header="709" w:footer="709" w:gutter="0"/>
       <w:pgNumType w:fmt="upperRoman" w:start="1"/>
@@ -7126,7 +7500,6 @@
                               <w:b/>
                             </w:rPr>
                             <w:id w:val="-850565313"/>
-                            <w:showingPlcHdr/>
                           </w:sdtPr>
                           <w:sdtEndPr>
                             <w:rPr>
@@ -7144,10 +7517,20 @@
                               </w:pPr>
                               <w:r>
                                 <w:rPr>
-                                  <w:color w:val="FF0000"/>
+                                  <w:rStyle w:val="obal3Char"/>
+                                  <w:b/>
                                 </w:rPr>
-                                <w:t>Vložte meno autora</w:t>
+                                <w:t xml:space="preserve">Tomáš </w:t>
                               </w:r>
+                              <w:proofErr w:type="spellStart"/>
+                              <w:r>
+                                <w:rPr>
+                                  <w:rStyle w:val="obal3Char"/>
+                                  <w:b/>
+                                </w:rPr>
+                                <w:t>Vago</w:t>
+                              </w:r>
+                              <w:proofErr w:type="spellEnd"/>
                             </w:p>
                           </w:sdtContent>
                         </w:sdt>
@@ -7184,7 +7567,6 @@
                         <w:b/>
                       </w:rPr>
                       <w:id w:val="-850565313"/>
-                      <w:showingPlcHdr/>
                     </w:sdtPr>
                     <w:sdtEndPr>
                       <w:rPr>
@@ -7202,10 +7584,20 @@
                         </w:pPr>
                         <w:r>
                           <w:rPr>
-                            <w:color w:val="FF0000"/>
+                            <w:rStyle w:val="obal3Char"/>
+                            <w:b/>
                           </w:rPr>
-                          <w:t>Vložte meno autora</w:t>
+                          <w:t xml:space="preserve">Tomáš </w:t>
                         </w:r>
+                        <w:proofErr w:type="spellStart"/>
+                        <w:r>
+                          <w:rPr>
+                            <w:rStyle w:val="obal3Char"/>
+                            <w:b/>
+                          </w:rPr>
+                          <w:t>Vago</w:t>
+                        </w:r>
+                        <w:proofErr w:type="spellEnd"/>
                       </w:p>
                     </w:sdtContent>
                   </w:sdt>
@@ -7296,7 +7688,7 @@
       <mc:AlternateContent>
         <mc:Choice Requires="wps">
           <w:drawing>
-            <wp:anchor distT="45720" distB="45720" distL="114300" distR="114300" simplePos="0" relativeHeight="251661312" behindDoc="0" locked="0" layoutInCell="1" allowOverlap="1" wp14:anchorId="3542DB73" wp14:editId="60E9951B">
+            <wp:anchor distT="45720" distB="45720" distL="114300" distR="114300" simplePos="0" relativeHeight="251661312" behindDoc="0" locked="0" layoutInCell="1" allowOverlap="1" wp14:anchorId="3542DB73" wp14:editId="064D1153">
               <wp:simplePos x="0" y="0"/>
               <wp:positionH relativeFrom="column">
                 <wp:posOffset>948055</wp:posOffset>
@@ -7305,7 +7697,7 @@
                 <wp:posOffset>13335</wp:posOffset>
               </wp:positionV>
               <wp:extent cx="5127625" cy="1404620"/>
-              <wp:effectExtent l="0" t="0" r="0" b="0"/>
+              <wp:effectExtent l="0" t="0" r="3175" b="0"/>
               <wp:wrapNone/>
               <wp:docPr id="3" name="Text Box 2"/>
               <wp:cNvGraphicFramePr>
@@ -7337,38 +7729,47 @@
                     </wps:spPr>
                     <wps:txbx>
                       <w:txbxContent>
-                        <w:sdt>
-                          <w:sdtPr>
+                        <w:p>
+                          <w:pPr>
+                            <w:pStyle w:val="obal3"/>
                             <w:rPr>
-                              <w:rStyle w:val="obal3Char"/>
-                              <w:b/>
-                            </w:rPr>
-                            <w:id w:val="1763413388"/>
-                            <w:showingPlcHdr/>
-                          </w:sdtPr>
-                          <w:sdtEndPr>
-                            <w:rPr>
-                              <w:rStyle w:val="Predvolenpsmoodseku"/>
                               <w:b w:val="0"/>
                             </w:rPr>
-                          </w:sdtEndPr>
-                          <w:sdtContent>
-                            <w:p>
-                              <w:pPr>
-                                <w:pStyle w:val="obal3"/>
-                                <w:rPr>
-                                  <w:b w:val="0"/>
-                                </w:rPr>
-                              </w:pPr>
+                          </w:pPr>
+                          <w:sdt>
+                            <w:sdtPr>
+                              <w:rPr>
+                                <w:rStyle w:val="obal3Char"/>
+                                <w:b/>
+                              </w:rPr>
+                              <w:id w:val="1763413388"/>
+                            </w:sdtPr>
+                            <w:sdtEndPr>
+                              <w:rPr>
+                                <w:rStyle w:val="Predvolenpsmoodseku"/>
+                                <w:b w:val="0"/>
+                              </w:rPr>
+                            </w:sdtEndPr>
+                            <w:sdtContent>
                               <w:r>
                                 <w:rPr>
-                                  <w:color w:val="FF0000"/>
+                                  <w:rStyle w:val="obal3Char"/>
+                                  <w:b/>
                                 </w:rPr>
-                                <w:t>Vložte meno autora</w:t>
+                                <w:t xml:space="preserve">Tomáš </w:t>
                               </w:r>
-                            </w:p>
-                          </w:sdtContent>
-                        </w:sdt>
+                              <w:proofErr w:type="spellStart"/>
+                              <w:r>
+                                <w:rPr>
+                                  <w:rStyle w:val="obal3Char"/>
+                                  <w:b/>
+                                </w:rPr>
+                                <w:t>Vago</w:t>
+                              </w:r>
+                              <w:proofErr w:type="spellEnd"/>
+                            </w:sdtContent>
+                          </w:sdt>
+                        </w:p>
                       </w:txbxContent>
                     </wps:txbx>
                     <wps:bodyPr rot="0" vert="horz" wrap="square" lIns="91440" tIns="45720" rIns="91440" bIns="45720" anchor="t" anchorCtr="0">
@@ -7395,38 +7796,47 @@
             <v:shape id="_x0000_s1029" type="#_x0000_t202" style="position:absolute;left:0;text-align:left;margin-left:74.65pt;margin-top:1.05pt;width:403.75pt;height:110.6pt;z-index:251661312;visibility:visible;mso-wrap-style:square;mso-width-percent:0;mso-height-percent:200;mso-wrap-distance-left:9pt;mso-wrap-distance-top:3.6pt;mso-wrap-distance-right:9pt;mso-wrap-distance-bottom:3.6pt;mso-position-horizontal:absolute;mso-position-horizontal-relative:text;mso-position-vertical:absolute;mso-position-vertical-relative:text;mso-width-percent:0;mso-height-percent:200;mso-width-relative:margin;mso-height-relative:margin;v-text-anchor:top" o:gfxdata="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" stroked="f">
               <v:textbox style="mso-fit-shape-to-text:t">
                 <w:txbxContent>
-                  <w:sdt>
-                    <w:sdtPr>
+                  <w:p>
+                    <w:pPr>
+                      <w:pStyle w:val="obal3"/>
                       <w:rPr>
-                        <w:rStyle w:val="obal3Char"/>
-                        <w:b/>
-                      </w:rPr>
-                      <w:id w:val="1763413388"/>
-                      <w:showingPlcHdr/>
-                    </w:sdtPr>
-                    <w:sdtEndPr>
-                      <w:rPr>
-                        <w:rStyle w:val="Predvolenpsmoodseku"/>
                         <w:b w:val="0"/>
                       </w:rPr>
-                    </w:sdtEndPr>
-                    <w:sdtContent>
-                      <w:p>
-                        <w:pPr>
-                          <w:pStyle w:val="obal3"/>
-                          <w:rPr>
-                            <w:b w:val="0"/>
-                          </w:rPr>
-                        </w:pPr>
+                    </w:pPr>
+                    <w:sdt>
+                      <w:sdtPr>
+                        <w:rPr>
+                          <w:rStyle w:val="obal3Char"/>
+                          <w:b/>
+                        </w:rPr>
+                        <w:id w:val="1763413388"/>
+                      </w:sdtPr>
+                      <w:sdtEndPr>
+                        <w:rPr>
+                          <w:rStyle w:val="Predvolenpsmoodseku"/>
+                          <w:b w:val="0"/>
+                        </w:rPr>
+                      </w:sdtEndPr>
+                      <w:sdtContent>
                         <w:r>
                           <w:rPr>
-                            <w:color w:val="FF0000"/>
+                            <w:rStyle w:val="obal3Char"/>
+                            <w:b/>
                           </w:rPr>
-                          <w:t>Vložte meno autora</w:t>
+                          <w:t xml:space="preserve">Tomáš </w:t>
                         </w:r>
-                      </w:p>
-                    </w:sdtContent>
-                  </w:sdt>
+                        <w:proofErr w:type="spellStart"/>
+                        <w:r>
+                          <w:rPr>
+                            <w:rStyle w:val="obal3Char"/>
+                            <w:b/>
+                          </w:rPr>
+                          <w:t>Vago</w:t>
+                        </w:r>
+                        <w:proofErr w:type="spellEnd"/>
+                      </w:sdtContent>
+                    </w:sdt>
+                  </w:p>
                 </w:txbxContent>
               </v:textbox>
             </v:shape>
@@ -7603,7 +8013,13 @@
           <w:rPr>
             <w:noProof/>
           </w:rPr>
-          <w:t>II</w:t>
+          <w:t>I</w:t>
+        </w:r>
+        <w:r>
+          <w:rPr>
+            <w:noProof/>
+          </w:rPr>
+          <w:t>I</w:t>
         </w:r>
         <w:r>
           <w:rPr>
@@ -9364,7 +9780,7 @@
     <w:lsdException w:name="Table Web 2" w:semiHidden="1" w:unhideWhenUsed="1"/>
     <w:lsdException w:name="Table Web 3" w:semiHidden="1" w:unhideWhenUsed="1"/>
     <w:lsdException w:name="Balloon Text" w:semiHidden="1" w:unhideWhenUsed="1"/>
-    <w:lsdException w:name="Table Grid" w:semiHidden="1" w:uiPriority="39" w:unhideWhenUsed="1"/>
+    <w:lsdException w:name="Table Grid" w:uiPriority="39"/>
     <w:lsdException w:name="Table Theme" w:semiHidden="1" w:unhideWhenUsed="1"/>
     <w:lsdException w:name="Placeholder Text" w:semiHidden="1"/>
     <w:lsdException w:name="No Spacing" w:uiPriority="1"/>
@@ -9828,7 +10244,6 @@
   <w:style w:type="character" w:default="1" w:styleId="Predvolenpsmoodseku">
     <w:name w:val="Default Paragraph Font"/>
     <w:uiPriority w:val="1"/>
-    <w:semiHidden/>
     <w:unhideWhenUsed/>
   </w:style>
   <w:style w:type="table" w:default="1" w:styleId="Normlnatabuka">
@@ -10562,6 +10977,18 @@
     <w:pPr>
       <w:spacing w:after="0"/>
     </w:pPr>
+  </w:style>
+  <w:style w:type="character" w:styleId="Nevyrieenzmienka">
+    <w:name w:val="Unresolved Mention"/>
+    <w:basedOn w:val="Predvolenpsmoodseku"/>
+    <w:uiPriority w:val="99"/>
+    <w:semiHidden/>
+    <w:unhideWhenUsed/>
+    <w:rsid w:val="003B5F74"/>
+    <w:rPr>
+      <w:color w:val="605E5C"/>
+      <w:shd w:val="clear" w:color="auto" w:fill="E1DFDD"/>
+    </w:rPr>
   </w:style>
 </w:styles>
 </file>
@@ -10874,10 +11301,7 @@
             <w:pStyle w:val="5C048F79079B7B4DB4F38A1FF71790B2"/>
           </w:pPr>
           <w:r>
-            <w:t xml:space="preserve">Vedúci </w:t>
-          </w:r>
-          <w:r>
-            <w:t>záverečnej práce:</w:t>
+            <w:t>Vedúci záverečnej práce:</w:t>
           </w:r>
         </w:p>
       </w:docPartBody>
@@ -10913,64 +11337,6 @@
     </w:docPart>
     <w:docPart>
       <w:docPartPr>
-        <w:name w:val="548DFE03421D5B43B296BC451F393597"/>
-        <w:category>
-          <w:name w:val="Všeobecné"/>
-          <w:gallery w:val="placeholder"/>
-        </w:category>
-        <w:types>
-          <w:type w:val="bbPlcHdr"/>
-        </w:types>
-        <w:behaviors>
-          <w:behavior w:val="content"/>
-        </w:behaviors>
-        <w:guid w:val="{5A6FCD77-B2DA-C548-9C61-B6189D467864}"/>
-      </w:docPartPr>
-      <w:docPartBody>
-        <w:p>
-          <w:pPr>
-            <w:pStyle w:val="548DFE03421D5B43B296BC451F393597"/>
-          </w:pPr>
-          <w:r>
-            <w:t>Konzultant ak bol určený</w:t>
-          </w:r>
-          <w:r>
-            <w:t>:</w:t>
-          </w:r>
-        </w:p>
-      </w:docPartBody>
-    </w:docPart>
-    <w:docPart>
-      <w:docPartPr>
-        <w:name w:val="A6FB424A9BD8854FA7B605FD820BB0F7"/>
-        <w:category>
-          <w:name w:val="Všeobecné"/>
-          <w:gallery w:val="placeholder"/>
-        </w:category>
-        <w:types>
-          <w:type w:val="bbPlcHdr"/>
-        </w:types>
-        <w:behaviors>
-          <w:behavior w:val="content"/>
-        </w:behaviors>
-        <w:guid w:val="{4E16D2BF-245A-D740-8882-F5C41E10877F}"/>
-      </w:docPartPr>
-      <w:docPartBody>
-        <w:p>
-          <w:pPr>
-            <w:pStyle w:val="A6FB424A9BD8854FA7B605FD820BB0F7"/>
-          </w:pPr>
-          <w:r>
-            <w:rPr>
-              <w:color w:val="FF0000"/>
-            </w:rPr>
-            <w:t>Meno konzultanta</w:t>
-          </w:r>
-        </w:p>
-      </w:docPartBody>
-    </w:docPart>
-    <w:docPart>
-      <w:docPartPr>
         <w:name w:val="79B297230AEE7748809F3DD094E240EF"/>
         <w:category>
           <w:name w:val="Všeobecné"/>
@@ -11483,14 +11849,7 @@
               <w:rStyle w:val="ZakladnyChar"/>
               <w:color w:val="FF0000"/>
             </w:rPr>
-            <w:t xml:space="preserve">Vložte text súhrnu, ktorý obsahuje </w:t>
-          </w:r>
-          <w:r>
-            <w:rPr>
-              <w:rStyle w:val="ZakladnyChar"/>
-              <w:color w:val="FF0000"/>
-            </w:rPr>
-            <w:t>informáciu o cieľoch práce, jej stručnom obsahu a v závere abstraktu sa charakterizuje splnenie cieľa, výsledky a význam celej práce. Píše sa súvisle ako jeden odsek a jeho rozsah je spravidla 100 až 500 slov</w:t>
+            <w:t>Vložte text súhrnu, ktorý obsahuje informáciu o cieľoch práce, jej stručnom obsahu a v závere abstraktu sa charakterizuje splnenie cieľa, výsledky a význam celej práce. Píše sa súvisle ako jeden odsek a jeho rozsah je spravidla 100 až 500 slov</w:t>
           </w:r>
         </w:p>
       </w:docPartBody>
@@ -11880,13 +12239,7 @@
             <w:rPr>
               <w:color w:val="FF0000"/>
             </w:rPr>
-            <w:t>Men</w:t>
-          </w:r>
-          <w:r>
-            <w:rPr>
-              <w:color w:val="FF0000"/>
-            </w:rPr>
-            <w:t>o vedúceho</w:t>
+            <w:t>Meno vedúceho</w:t>
           </w:r>
         </w:p>
       </w:docPartBody>
@@ -12047,14 +12400,7 @@
               <w:rStyle w:val="ZakladnyChar"/>
               <w:color w:val="FF0000"/>
             </w:rPr>
-            <w:t xml:space="preserve">Vložte text súhrnu, ktorý obsahuje informáciu o cieľoch práce, jej stručnom obsahu a v závere abstraktu sa charakterizuje splnenie cieľa, </w:t>
-          </w:r>
-          <w:r>
-            <w:rPr>
-              <w:rStyle w:val="ZakladnyChar"/>
-              <w:color w:val="FF0000"/>
-            </w:rPr>
-            <w:t>výsledky a význam celej práce. Píše sa súvisle ako jeden odsek a jeho rozsah je spravidla 100 až 500 slov</w:t>
+            <w:t>Vložte text súhrnu, ktorý obsahuje informáciu o cieľoch práce, jej stručnom obsahu a v závere abstraktu sa charakterizuje splnenie cieľa, výsledky a význam celej práce. Píše sa súvisle ako jeden odsek a jeho rozsah je spravidla 100 až 500 slov</w:t>
           </w:r>
         </w:p>
       </w:docPartBody>
@@ -12549,13 +12895,7 @@
             <w:rPr>
               <w:rStyle w:val="ZakladnyChar"/>
             </w:rPr>
-            <w:t xml:space="preserve">podpis </w:t>
-          </w:r>
-          <w:r>
-            <w:rPr>
-              <w:rStyle w:val="ZakladnyChar"/>
-            </w:rPr>
-            <w:t>autora</w:t>
+            <w:t>podpis autora</w:t>
           </w:r>
         </w:p>
       </w:docPartBody>
@@ -12819,43 +13159,6 @@
     </w:docPart>
     <w:docPart>
       <w:docPartPr>
-        <w:name w:val="D2439E562092294CA27CA8D3FE71E7A3"/>
-        <w:category>
-          <w:name w:val="Všeobecné"/>
-          <w:gallery w:val="placeholder"/>
-        </w:category>
-        <w:types>
-          <w:type w:val="bbPlcHdr"/>
-        </w:types>
-        <w:behaviors>
-          <w:behavior w:val="content"/>
-        </w:behaviors>
-        <w:guid w:val="{061A1954-0DC3-4740-8F21-03BEC6A15AC1}"/>
-      </w:docPartPr>
-      <w:docPartBody>
-        <w:p>
-          <w:pPr>
-            <w:pStyle w:val="D2439E562092294CA27CA8D3FE71E7A3"/>
-          </w:pPr>
-          <w:r>
-            <w:rPr>
-              <w:rStyle w:val="ZakladnyChar"/>
-              <w:color w:val="FF0000"/>
-            </w:rPr>
-            <w:t>V úvode autor stručne a výstižne charakterizuje stav poznania alebo praxe v oblasti, ktorá je predmetom záverečnej alebo habilitačnej</w:t>
-          </w:r>
-          <w:r>
-            <w:rPr>
-              <w:rStyle w:val="ZakladnyChar"/>
-              <w:color w:val="FF0000"/>
-            </w:rPr>
-            <w:t xml:space="preserve"> práce a oboznamuje čitateľa s významom, cieľmi a zámermi práce. Autor v úvode zdôrazňuje, prečo je práca dôležitá a prečo sa rozhodol spracovať danú tému. </w:t>
-          </w:r>
-        </w:p>
-      </w:docPartBody>
-    </w:docPart>
-    <w:docPart>
-      <w:docPartPr>
         <w:name w:val="D1ED679BF279514BB75F01C74B927AA2"/>
         <w:category>
           <w:name w:val="Všeobecné"/>
@@ -12876,6 +13179,35 @@
           </w:pPr>
           <w:r>
             <w:t>VZOR CITÁCIE</w:t>
+          </w:r>
+        </w:p>
+      </w:docPartBody>
+    </w:docPart>
+    <w:docPart>
+      <w:docPartPr>
+        <w:name w:val="4D6686D61BFE4D42976CA308F0A10142"/>
+        <w:category>
+          <w:name w:val="Všeobecné"/>
+          <w:gallery w:val="placeholder"/>
+        </w:category>
+        <w:types>
+          <w:type w:val="bbPlcHdr"/>
+        </w:types>
+        <w:behaviors>
+          <w:behavior w:val="content"/>
+        </w:behaviors>
+        <w:guid w:val="{27147CCA-7160-AB45-AB02-4E65E4076B54}"/>
+      </w:docPartPr>
+      <w:docPartBody>
+        <w:p>
+          <w:pPr>
+            <w:pStyle w:val="4D6686D61BFE4D42976CA308F0A10142"/>
+          </w:pPr>
+          <w:r>
+            <w:rPr>
+              <w:color w:val="FF0000"/>
+            </w:rPr>
+            <w:t>Sem vložte evidenčné číslo</w:t>
           </w:r>
         </w:p>
       </w:docPartBody>
@@ -12921,6 +13253,13 @@
     <w:pitch w:val="variable"/>
     <w:sig w:usb0="E1002EFF" w:usb1="C000605B" w:usb2="00000029" w:usb3="00000000" w:csb0="000101FF" w:csb1="00000000"/>
   </w:font>
+  <w:font w:name="Verdana">
+    <w:panose1 w:val="020B0604030504040204"/>
+    <w:charset w:val="00"/>
+    <w:family w:val="swiss"/>
+    <w:pitch w:val="variable"/>
+    <w:sig w:usb0="A10006FF" w:usb1="4000205B" w:usb2="00000010" w:usb3="00000000" w:csb0="0000019F" w:csb1="00000000"/>
+  </w:font>
 </w:fonts>
 </file>
 
@@ -13064,7 +13403,9 @@
   </w:compat>
   <w:rsids>
     <w:rsidRoot w:val="0034071E"/>
+    <w:rsid w:val="0029381C"/>
     <w:rsid w:val="0034071E"/>
+    <w:rsid w:val="00B93A87"/>
   </w:rsids>
   <m:mathPr>
     <m:mathFont m:val="Cambria Math"/>
@@ -13834,6 +14175,10 @@
   <w:style w:type="paragraph" w:customStyle="1" w:styleId="D1ED679BF279514BB75F01C74B927AA2">
     <w:name w:val="D1ED679BF279514BB75F01C74B927AA2"/>
   </w:style>
+  <w:style w:type="paragraph" w:customStyle="1" w:styleId="4D6686D61BFE4D42976CA308F0A10142">
+    <w:name w:val="4D6686D61BFE4D42976CA308F0A10142"/>
+    <w:rsid w:val="00B93A87"/>
+  </w:style>
 </w:styles>
 </file>
 
@@ -14106,6 +14451,13 @@
 </file>
 
 <file path=customXml/item1.xml><?xml version="1.0" encoding="utf-8"?>
+<tns:customPropertyEditors xmlns:tns="http://schemas.microsoft.com/office/2006/customDocumentInformationPanel">
+  <tns:showOnOpen>false</tns:showOnOpen>
+  <tns:defaultPropertyEditorNamespace>Standard properties</tns:defaultPropertyEditorNamespace>
+</tns:customPropertyEditors>
+</file>
+
+<file path=customXml/item2.xml><?xml version="1.0" encoding="utf-8"?>
 <b:Sources xmlns:b="http://schemas.openxmlformats.org/officeDocument/2006/bibliography" xmlns="http://schemas.openxmlformats.org/officeDocument/2006/bibliography" SelectedStyle="\ISO690Nmerical.XSL" StyleName="ISO 690 – Číselný odkaz" Version="1987">
   <b:Source>
     <b:Tag>Pra07</b:Tag>
@@ -14143,25 +14495,18 @@
 </b:Sources>
 </file>
 
-<file path=customXml/item2.xml><?xml version="1.0" encoding="utf-8"?>
-<tns:customPropertyEditors xmlns:tns="http://schemas.microsoft.com/office/2006/customDocumentInformationPanel">
-  <tns:showOnOpen>false</tns:showOnOpen>
-  <tns:defaultPropertyEditorNamespace>Standard properties</tns:defaultPropertyEditorNamespace>
-</tns:customPropertyEditors>
+<file path=customXml/itemProps1.xml><?xml version="1.0" encoding="utf-8"?>
+<ds:datastoreItem xmlns:ds="http://schemas.openxmlformats.org/officeDocument/2006/customXml" ds:itemID="{75EDBFD0-BBAC-4566-9C67-CE4E0F2888F6}">
+  <ds:schemaRefs>
+    <ds:schemaRef ds:uri="http://schemas.microsoft.com/office/2006/customDocumentInformationPanel"/>
+  </ds:schemaRefs>
+</ds:datastoreItem>
 </file>
 
-<file path=customXml/itemProps1.xml><?xml version="1.0" encoding="utf-8"?>
+<file path=customXml/itemProps2.xml><?xml version="1.0" encoding="utf-8"?>
 <ds:datastoreItem xmlns:ds="http://schemas.openxmlformats.org/officeDocument/2006/customXml" ds:itemID="{77984FCD-90C3-414C-9616-A828D3018E43}">
   <ds:schemaRefs>
     <ds:schemaRef ds:uri="http://schemas.openxmlformats.org/officeDocument/2006/bibliography"/>
   </ds:schemaRefs>
 </ds:datastoreItem>
-</file>
-
-<file path=customXml/itemProps2.xml><?xml version="1.0" encoding="utf-8"?>
-<ds:datastoreItem xmlns:ds="http://schemas.openxmlformats.org/officeDocument/2006/customXml" ds:itemID="{75EDBFD0-BBAC-4566-9C67-CE4E0F2888F6}">
-  <ds:schemaRefs>
-    <ds:schemaRef ds:uri="http://schemas.microsoft.com/office/2006/customDocumentInformationPanel"/>
-  </ds:schemaRefs>
-</ds:datastoreItem>
 </file>
</xml_diff>